<commit_message>
Cập nhật lần 2 - 14/8/2021
Mẫu dữ liệu, hàm Python
</commit_message>
<xml_diff>
--- a/Phụ lục 2.docx
+++ b/Phụ lục 2.docx
@@ -5,14 +5,34 @@
     <w:p>
       <w:pPr>
         <w:rPr>
+          <w:b/>
+          <w:bCs/>
           <w:lang w:val="en-US"/>
         </w:rPr>
       </w:pPr>
       <w:r>
         <w:rPr>
+          <w:b/>
+          <w:bCs/>
           <w:lang w:val="en-US"/>
         </w:rPr>
         <w:t>Phụ lục 2:</w:t>
+      </w:r>
+      <w:r>
+        <w:rPr>
+          <w:b/>
+          <w:bCs/>
+          <w:lang w:val="en-US"/>
+        </w:rPr>
+        <w:t xml:space="preserve"> Hình </w:t>
+      </w:r>
+      <w:r>
+        <w:rPr>
+          <w:b/>
+          <w:bCs/>
+          <w:lang w:val="en-US"/>
+        </w:rPr>
+        <w:t>thể hiện lược đồ, dữ liệu minh họa về du lịch trong đồ thị tri thức</w:t>
       </w:r>
     </w:p>
     <w:p>
@@ -438,7 +458,13 @@
       <w:pPr>
         <w:jc w:val="center"/>
         <w:rPr>
-          <w:lang w:val="en-US"/>
+          <w:rFonts w:eastAsia="Times New Roman" w:cs="Times New Roman"/>
+          <w:i/>
+          <w:iCs/>
+          <w:color w:val="000000"/>
+          <w:sz w:val="26"/>
+          <w:szCs w:val="26"/>
+          <w:lang w:val="en-US" w:eastAsia="vi-VN"/>
         </w:rPr>
       </w:pPr>
       <w:r>
@@ -512,6 +538,222 @@
           <w:lang w:val="en-US" w:eastAsia="vi-VN"/>
         </w:rPr>
         <w:t>Một phần cây lược đồ phóng lớn từ hình II.6</w:t>
+      </w:r>
+    </w:p>
+    <w:p>
+      <w:pPr>
+        <w:rPr>
+          <w:rFonts w:eastAsia="Times New Roman" w:cs="Times New Roman"/>
+          <w:i/>
+          <w:iCs/>
+          <w:color w:val="000000"/>
+          <w:sz w:val="26"/>
+          <w:szCs w:val="26"/>
+          <w:lang w:val="en-US" w:eastAsia="vi-VN"/>
+        </w:rPr>
+      </w:pPr>
+      <w:r>
+        <w:rPr>
+          <w:rFonts w:eastAsia="Times New Roman" w:cs="Times New Roman"/>
+          <w:i/>
+          <w:iCs/>
+          <w:color w:val="000000"/>
+          <w:sz w:val="26"/>
+          <w:szCs w:val="26"/>
+          <w:lang w:val="en-US" w:eastAsia="vi-VN"/>
+        </w:rPr>
+        <w:br w:type="page"/>
+      </w:r>
+    </w:p>
+    <w:p>
+      <w:pPr>
+        <w:jc w:val="center"/>
+        <w:rPr>
+          <w:lang w:val="en-US"/>
+        </w:rPr>
+      </w:pPr>
+      <w:r>
+        <w:rPr>
+          <w:noProof/>
+        </w:rPr>
+        <w:lastRenderedPageBreak/>
+        <w:drawing>
+          <wp:inline distT="0" distB="0" distL="0" distR="0" wp14:anchorId="14725E92" wp14:editId="4CABDC1A">
+            <wp:extent cx="9251950" cy="4175760"/>
+            <wp:effectExtent l="0" t="0" r="6350" b="0"/>
+            <wp:docPr id="2" name="Picture 2"/>
+            <wp:cNvGraphicFramePr>
+              <a:graphicFrameLocks xmlns:a="http://schemas.openxmlformats.org/drawingml/2006/main" noChangeAspect="1"/>
+            </wp:cNvGraphicFramePr>
+            <a:graphic xmlns:a="http://schemas.openxmlformats.org/drawingml/2006/main">
+              <a:graphicData uri="http://schemas.openxmlformats.org/drawingml/2006/picture">
+                <pic:pic xmlns:pic="http://schemas.openxmlformats.org/drawingml/2006/picture">
+                  <pic:nvPicPr>
+                    <pic:cNvPr id="1" name=""/>
+                    <pic:cNvPicPr/>
+                  </pic:nvPicPr>
+                  <pic:blipFill>
+                    <a:blip r:embed="rId7"/>
+                    <a:stretch>
+                      <a:fillRect/>
+                    </a:stretch>
+                  </pic:blipFill>
+                  <pic:spPr>
+                    <a:xfrm>
+                      <a:off x="0" y="0"/>
+                      <a:ext cx="9251950" cy="4175760"/>
+                    </a:xfrm>
+                    <a:prstGeom prst="rect">
+                      <a:avLst/>
+                    </a:prstGeom>
+                  </pic:spPr>
+                </pic:pic>
+              </a:graphicData>
+            </a:graphic>
+          </wp:inline>
+        </w:drawing>
+      </w:r>
+    </w:p>
+    <w:p>
+      <w:pPr>
+        <w:jc w:val="center"/>
+        <w:rPr>
+          <w:i/>
+          <w:iCs/>
+          <w:sz w:val="26"/>
+          <w:szCs w:val="26"/>
+          <w:lang w:val="en-US"/>
+        </w:rPr>
+      </w:pPr>
+      <w:r>
+        <w:rPr>
+          <w:i/>
+          <w:iCs/>
+          <w:sz w:val="26"/>
+          <w:szCs w:val="26"/>
+          <w:lang w:val="en-US"/>
+        </w:rPr>
+        <w:t xml:space="preserve">Hình </w:t>
+      </w:r>
+      <w:r>
+        <w:rPr>
+          <w:i/>
+          <w:iCs/>
+          <w:sz w:val="26"/>
+          <w:szCs w:val="26"/>
+          <w:lang w:val="en-US"/>
+        </w:rPr>
+        <w:t xml:space="preserve">III.3. </w:t>
+      </w:r>
+      <w:r>
+        <w:rPr>
+          <w:i/>
+          <w:iCs/>
+          <w:sz w:val="26"/>
+          <w:szCs w:val="26"/>
+          <w:lang w:val="en-US"/>
+        </w:rPr>
+        <w:t>Một phần dữ liệu</w:t>
+      </w:r>
+      <w:r>
+        <w:rPr>
+          <w:i/>
+          <w:iCs/>
+          <w:sz w:val="26"/>
+          <w:szCs w:val="26"/>
+          <w:lang w:val="en-US"/>
+        </w:rPr>
+        <w:t xml:space="preserve"> </w:t>
+      </w:r>
+      <w:r>
+        <w:rPr>
+          <w:i/>
+          <w:iCs/>
+          <w:sz w:val="26"/>
+          <w:szCs w:val="26"/>
+          <w:lang w:val="en-US"/>
+        </w:rPr>
+        <w:t>minh họa</w:t>
+      </w:r>
+      <w:r>
+        <w:rPr>
+          <w:i/>
+          <w:iCs/>
+          <w:sz w:val="26"/>
+          <w:szCs w:val="26"/>
+          <w:lang w:val="en-US"/>
+        </w:rPr>
+        <w:t xml:space="preserve"> đồ thị tri thức chụp từ Neo4</w:t>
+      </w:r>
+      <w:r>
+        <w:rPr>
+          <w:i/>
+          <w:iCs/>
+          <w:sz w:val="26"/>
+          <w:szCs w:val="26"/>
+          <w:lang w:val="en-US"/>
+        </w:rPr>
+        <w:t>j</w:t>
+      </w:r>
+      <w:r>
+        <w:rPr>
+          <w:i/>
+          <w:iCs/>
+          <w:sz w:val="26"/>
+          <w:szCs w:val="26"/>
+          <w:lang w:val="en-US"/>
+        </w:rPr>
+        <w:t xml:space="preserve">. </w:t>
+      </w:r>
+      <w:r>
+        <w:rPr>
+          <w:i/>
+          <w:iCs/>
+          <w:sz w:val="26"/>
+          <w:szCs w:val="26"/>
+          <w:lang w:val="en-US"/>
+        </w:rPr>
+        <w:t>Mỗi nút là một thực thể, n</w:t>
+      </w:r>
+      <w:r>
+        <w:rPr>
+          <w:i/>
+          <w:iCs/>
+          <w:sz w:val="26"/>
+          <w:szCs w:val="26"/>
+          <w:lang w:val="en-US"/>
+        </w:rPr>
+        <w:t>hãn của nút là tên của đối tượng</w:t>
+      </w:r>
+      <w:r>
+        <w:rPr>
+          <w:i/>
+          <w:iCs/>
+          <w:sz w:val="26"/>
+          <w:szCs w:val="26"/>
+          <w:lang w:val="en-US"/>
+        </w:rPr>
+        <w:t xml:space="preserve"> thực thể</w:t>
+      </w:r>
+      <w:r>
+        <w:rPr>
+          <w:i/>
+          <w:iCs/>
+          <w:sz w:val="26"/>
+          <w:szCs w:val="26"/>
+          <w:lang w:val="en-US"/>
+        </w:rPr>
+        <w:t xml:space="preserve">. Trong hình, khi chọn nút DIACHI (màu xanh bìa trái), </w:t>
+      </w:r>
+      <w:r>
+        <w:rPr>
+          <w:i/>
+          <w:iCs/>
+          <w:sz w:val="26"/>
+          <w:szCs w:val="26"/>
+          <w:lang w:val="en-US"/>
+        </w:rPr>
+        <w:t>ta thấy nhãn của nó và các dữ liệu lưu trong nút  (hàng cuối cùng)</w:t>
       </w:r>
     </w:p>
     <w:sectPr>

</xml_diff>